<commit_message>
changes on code and file
</commit_message>
<xml_diff>
--- a/Fuzzy logic .docx
+++ b/Fuzzy logic .docx
@@ -314,12 +314,12 @@
           <wp:inline distB="0" distT="0" distL="114300" distR="114300">
             <wp:extent cx="1996440" cy="1876425"/>
             <wp:effectExtent b="0" l="0" r="0" t="0"/>
-            <wp:docPr id="2" name="image2.png"/>
+            <wp:docPr id="2" name="image1.png"/>
             <a:graphic>
               <a:graphicData uri="http://schemas.openxmlformats.org/drawingml/2006/picture">
                 <pic:pic>
                   <pic:nvPicPr>
-                    <pic:cNvPr id="0" name="image2.png"/>
+                    <pic:cNvPr id="0" name="image1.png"/>
                     <pic:cNvPicPr preferRelativeResize="0"/>
                   </pic:nvPicPr>
                   <pic:blipFill>
@@ -884,12 +884,12 @@
           <wp:inline distB="0" distT="0" distL="114300" distR="114300">
             <wp:extent cx="2850515" cy="1480820"/>
             <wp:effectExtent b="0" l="0" r="0" t="0"/>
-            <wp:docPr descr="Fuzzy Logic System" id="3" name="image1.jpg"/>
+            <wp:docPr descr="Fuzzy Logic System" id="3" name="image2.jpg"/>
             <a:graphic>
               <a:graphicData uri="http://schemas.openxmlformats.org/drawingml/2006/picture">
                 <pic:pic>
                   <pic:nvPicPr>
-                    <pic:cNvPr descr="Fuzzy Logic System" id="0" name="image1.jpg"/>
+                    <pic:cNvPr descr="Fuzzy Logic System" id="0" name="image2.jpg"/>
                     <pic:cNvPicPr preferRelativeResize="0"/>
                   </pic:nvPicPr>
                   <pic:blipFill>
@@ -1431,8 +1431,13 @@
       </w:pPr>
       <w:r>
         <w:rPr>
-          <w:rtl w:val="0"/>
-        </w:rPr>
+          <w:rFonts w:ascii="Courier New" w:cs="Courier New" w:eastAsia="Courier New" w:hAnsi="Courier New"/>
+          <w:sz w:val="21"/>
+          <w:szCs w:val="21"/>
+          <w:highlight w:val="white"/>
+          <w:rtl w:val="0"/>
+        </w:rPr>
+        <w:t xml:space="preserve">Cool Up</w:t>
       </w:r>
     </w:p>
     <w:p>
@@ -1578,6 +1583,25 @@
     </w:p>
     <w:p>
       <w:pPr>
+        <w:rPr>
+          <w:rFonts w:ascii="Arial" w:cs="Arial" w:eastAsia="Arial" w:hAnsi="Arial"/>
+        </w:rPr>
+      </w:pPr>
+      <w:r>
+        <w:rPr>
+          <w:rFonts w:ascii="Arial" w:cs="Arial" w:eastAsia="Arial" w:hAnsi="Arial"/>
+          <w:rtl w:val="0"/>
+        </w:rPr>
+        <w:t xml:space="preserve">Repository:</w:t>
+      </w:r>
+      <w:r>
+        <w:rPr>
+          <w:rtl w:val="0"/>
+        </w:rPr>
+      </w:r>
+    </w:p>
+    <w:p>
+      <w:pPr>
         <w:numPr>
           <w:ilvl w:val="0"/>
           <w:numId w:val="1"/>
@@ -1652,15 +1676,6 @@
         <w:rPr>
           <w:rFonts w:ascii="Arial" w:cs="Arial" w:eastAsia="Arial" w:hAnsi="Arial"/>
         </w:rPr>
-        <w:sectPr>
-          <w:type w:val="continuous"/>
-          <w:pgSz w:h="16834" w:w="11909"/>
-          <w:pgMar w:bottom="2434" w:top="1080" w:left="734" w:right="734" w:header="720" w:footer="720"/>
-          <w:cols w:equalWidth="0" w:num="2">
-            <w:col w:space="360" w:w="5040.5"/>
-            <w:col w:space="0" w:w="5040.5"/>
-          </w:cols>
-        </w:sectPr>
       </w:pPr>
       <w:hyperlink r:id="rId11">
         <w:r>
@@ -1683,6 +1698,46 @@
     </w:p>
     <w:p>
       <w:pPr>
+        <w:numPr>
+          <w:ilvl w:val="0"/>
+          <w:numId w:val="1"/>
+        </w:numPr>
+        <w:spacing w:after="50" w:lineRule="auto"/>
+        <w:ind w:left="360"/>
+        <w:jc w:val="both"/>
+        <w:rPr>
+          <w:rFonts w:ascii="Arial" w:cs="Arial" w:eastAsia="Arial" w:hAnsi="Arial"/>
+          <w:sz w:val="16"/>
+          <w:szCs w:val="16"/>
+          <w:u w:val="none"/>
+        </w:rPr>
+        <w:sectPr>
+          <w:type w:val="continuous"/>
+          <w:pgSz w:h="16834" w:w="11909"/>
+          <w:pgMar w:bottom="2434" w:top="1080" w:left="734" w:right="734" w:header="720" w:footer="720"/>
+          <w:cols w:equalWidth="0" w:num="2">
+            <w:col w:space="360" w:w="5040.5"/>
+            <w:col w:space="0" w:w="5040.5"/>
+          </w:cols>
+        </w:sectPr>
+      </w:pPr>
+      <w:r>
+        <w:rPr>
+          <w:rFonts w:ascii="Arial" w:cs="Arial" w:eastAsia="Arial" w:hAnsi="Arial"/>
+          <w:sz w:val="16"/>
+          <w:szCs w:val="16"/>
+          <w:rtl w:val="0"/>
+        </w:rPr>
+        <w:t xml:space="preserve">https://github.com/Pablomoto1000/Fuzzy-Logic/</w:t>
+      </w:r>
+      <w:r>
+        <w:rPr>
+          <w:rtl w:val="0"/>
+        </w:rPr>
+      </w:r>
+    </w:p>
+    <w:p>
+      <w:pPr>
         <w:rPr>
           <w:rFonts w:ascii="Arial" w:cs="Arial" w:eastAsia="Arial" w:hAnsi="Arial"/>
         </w:rPr>
@@ -1711,7 +1766,7 @@
         </w:rPr>
         <w:drawing>
           <wp:inline distB="114300" distT="114300" distL="114300" distR="114300">
-            <wp:extent cx="3118350" cy="6091238"/>
+            <wp:extent cx="3059120" cy="5986463"/>
             <wp:effectExtent b="0" l="0" r="0" t="0"/>
             <wp:docPr id="1" name="image3.png"/>
             <a:graphic>
@@ -1731,7 +1786,7 @@
                   <pic:spPr>
                     <a:xfrm>
                       <a:off x="0" y="0"/>
-                      <a:ext cx="3118350" cy="6091238"/>
+                      <a:ext cx="3059120" cy="5986463"/>
                     </a:xfrm>
                     <a:prstGeom prst="rect"/>
                     <a:ln/>

</xml_diff>